<commit_message>
Criação da Tela de Login
</commit_message>
<xml_diff>
--- a/documentacao/visao.docx
+++ b/documentacao/visao.docx
@@ -163,7 +163,21 @@
           <w:rFonts w:cs="Arial"/>
           <w:szCs w:val="32"/>
         </w:rPr>
-        <w:t>Versão 1.0</w:t>
+        <w:t xml:space="preserve">Versão </w:t>
+      </w:r>
+      <w:r>
+        <w:rPr>
+          <w:rFonts w:cs="Arial"/>
+          <w:szCs w:val="32"/>
+        </w:rPr>
+        <w:t>2</w:t>
+      </w:r>
+      <w:r>
+        <w:rPr>
+          <w:rFonts w:cs="Arial"/>
+          <w:szCs w:val="32"/>
+        </w:rPr>
+        <w:t>.0</w:t>
       </w:r>
     </w:p>
     <w:p>
@@ -226,7 +240,7 @@
             <w:tcBorders>
               <w:top w:val="single" w:sz="1" w:space="0" w:color="000000"/>
               <w:left w:val="single" w:sz="1" w:space="0" w:color="000000"/>
-              <w:bottom w:val="single" w:sz="1" w:space="0" w:color="000000"/>
+              <w:bottom w:val="single" w:sz="4" w:space="0" w:color="auto"/>
             </w:tcBorders>
             <w:vAlign w:val="center"/>
           </w:tcPr>
@@ -245,7 +259,7 @@
             <w:tcBorders>
               <w:top w:val="single" w:sz="1" w:space="0" w:color="000000"/>
               <w:left w:val="single" w:sz="1" w:space="0" w:color="000000"/>
-              <w:bottom w:val="single" w:sz="1" w:space="0" w:color="000000"/>
+              <w:bottom w:val="single" w:sz="4" w:space="0" w:color="auto"/>
             </w:tcBorders>
             <w:vAlign w:val="center"/>
           </w:tcPr>
@@ -264,7 +278,7 @@
             <w:tcBorders>
               <w:top w:val="single" w:sz="1" w:space="0" w:color="000000"/>
               <w:left w:val="single" w:sz="1" w:space="0" w:color="000000"/>
-              <w:bottom w:val="single" w:sz="1" w:space="0" w:color="000000"/>
+              <w:bottom w:val="single" w:sz="4" w:space="0" w:color="auto"/>
             </w:tcBorders>
             <w:vAlign w:val="center"/>
           </w:tcPr>
@@ -283,7 +297,7 @@
             <w:tcBorders>
               <w:top w:val="single" w:sz="1" w:space="0" w:color="000000"/>
               <w:left w:val="single" w:sz="1" w:space="0" w:color="000000"/>
-              <w:bottom w:val="single" w:sz="1" w:space="0" w:color="000000"/>
+              <w:bottom w:val="single" w:sz="4" w:space="0" w:color="auto"/>
               <w:right w:val="single" w:sz="1" w:space="0" w:color="000000"/>
             </w:tcBorders>
             <w:vAlign w:val="center"/>
@@ -306,8 +320,10 @@
           <w:tcPr>
             <w:tcW w:w="1362" w:type="dxa"/>
             <w:tcBorders>
-              <w:left w:val="single" w:sz="1" w:space="0" w:color="000000"/>
-              <w:bottom w:val="single" w:sz="1" w:space="0" w:color="000000"/>
+              <w:top w:val="single" w:sz="4" w:space="0" w:color="auto"/>
+              <w:left w:val="single" w:sz="4" w:space="0" w:color="auto"/>
+              <w:bottom w:val="single" w:sz="4" w:space="0" w:color="auto"/>
+              <w:right w:val="single" w:sz="4" w:space="0" w:color="auto"/>
             </w:tcBorders>
             <w:vAlign w:val="center"/>
           </w:tcPr>
@@ -359,8 +375,10 @@
           <w:tcPr>
             <w:tcW w:w="1190" w:type="dxa"/>
             <w:tcBorders>
-              <w:left w:val="single" w:sz="1" w:space="0" w:color="000000"/>
-              <w:bottom w:val="single" w:sz="1" w:space="0" w:color="000000"/>
+              <w:top w:val="single" w:sz="4" w:space="0" w:color="auto"/>
+              <w:left w:val="single" w:sz="4" w:space="0" w:color="auto"/>
+              <w:bottom w:val="single" w:sz="4" w:space="0" w:color="auto"/>
+              <w:right w:val="single" w:sz="4" w:space="0" w:color="auto"/>
             </w:tcBorders>
             <w:vAlign w:val="center"/>
           </w:tcPr>
@@ -395,8 +413,10 @@
           <w:tcPr>
             <w:tcW w:w="3346" w:type="dxa"/>
             <w:tcBorders>
-              <w:left w:val="single" w:sz="1" w:space="0" w:color="000000"/>
-              <w:bottom w:val="single" w:sz="1" w:space="0" w:color="000000"/>
+              <w:top w:val="single" w:sz="4" w:space="0" w:color="auto"/>
+              <w:left w:val="single" w:sz="4" w:space="0" w:color="auto"/>
+              <w:bottom w:val="single" w:sz="4" w:space="0" w:color="auto"/>
+              <w:right w:val="single" w:sz="4" w:space="0" w:color="auto"/>
             </w:tcBorders>
           </w:tcPr>
           <w:p>
@@ -422,9 +442,10 @@
           <w:tcPr>
             <w:tcW w:w="3174" w:type="dxa"/>
             <w:tcBorders>
-              <w:left w:val="single" w:sz="1" w:space="0" w:color="000000"/>
-              <w:bottom w:val="single" w:sz="1" w:space="0" w:color="000000"/>
-              <w:right w:val="single" w:sz="1" w:space="0" w:color="000000"/>
+              <w:top w:val="single" w:sz="4" w:space="0" w:color="auto"/>
+              <w:left w:val="single" w:sz="4" w:space="0" w:color="auto"/>
+              <w:bottom w:val="single" w:sz="4" w:space="0" w:color="auto"/>
+              <w:right w:val="single" w:sz="4" w:space="0" w:color="auto"/>
             </w:tcBorders>
           </w:tcPr>
           <w:p>
@@ -434,6 +455,128 @@
                 <w:rStyle w:val="MSI5InformacoesPreenchimento"/>
                 <w:i w:val="0"/>
                 <w:color w:val="auto"/>
+              </w:rPr>
+            </w:pPr>
+            <w:r>
+              <w:rPr>
+                <w:rStyle w:val="MSI5InformacoesPreenchimento"/>
+                <w:i w:val="0"/>
+                <w:color w:val="auto"/>
+              </w:rPr>
+              <w:t>Luciano Pontes</w:t>
+            </w:r>
+          </w:p>
+        </w:tc>
+      </w:tr>
+      <w:tr>
+        <w:tc>
+          <w:tcPr>
+            <w:tcW w:w="1362" w:type="dxa"/>
+            <w:tcBorders>
+              <w:top w:val="single" w:sz="4" w:space="0" w:color="auto"/>
+              <w:left w:val="single" w:sz="4" w:space="0" w:color="auto"/>
+              <w:bottom w:val="single" w:sz="4" w:space="0" w:color="auto"/>
+              <w:right w:val="single" w:sz="4" w:space="0" w:color="auto"/>
+            </w:tcBorders>
+            <w:vAlign w:val="center"/>
+          </w:tcPr>
+          <w:p>
+            <w:pPr>
+              <w:ind w:left="-55" w:right="-55"/>
+              <w:jc w:val="center"/>
+              <w:rPr>
+                <w:rStyle w:val="MSI5InformacoesPreenchimento"/>
+                <w:i w:val="0"/>
+                <w:color w:val="auto"/>
+              </w:rPr>
+            </w:pPr>
+            <w:r>
+              <w:rPr>
+                <w:rStyle w:val="MSI5InformacoesPreenchimento"/>
+                <w:i w:val="0"/>
+                <w:color w:val="auto"/>
+              </w:rPr>
+              <w:t>22/05/2023</w:t>
+            </w:r>
+          </w:p>
+        </w:tc>
+        <w:tc>
+          <w:tcPr>
+            <w:tcW w:w="1190" w:type="dxa"/>
+            <w:tcBorders>
+              <w:top w:val="single" w:sz="4" w:space="0" w:color="auto"/>
+              <w:left w:val="single" w:sz="4" w:space="0" w:color="auto"/>
+              <w:bottom w:val="single" w:sz="4" w:space="0" w:color="auto"/>
+              <w:right w:val="single" w:sz="4" w:space="0" w:color="auto"/>
+            </w:tcBorders>
+            <w:vAlign w:val="center"/>
+          </w:tcPr>
+          <w:p>
+            <w:pPr>
+              <w:jc w:val="center"/>
+              <w:rPr>
+                <w:rStyle w:val="MSI5InformacoesPreenchimento"/>
+                <w:i w:val="0"/>
+                <w:color w:val="auto"/>
+              </w:rPr>
+            </w:pPr>
+            <w:r>
+              <w:rPr>
+                <w:rStyle w:val="MSI5InformacoesPreenchimento"/>
+                <w:i w:val="0"/>
+                <w:color w:val="auto"/>
+              </w:rPr>
+              <w:t>2.0</w:t>
+            </w:r>
+          </w:p>
+        </w:tc>
+        <w:tc>
+          <w:tcPr>
+            <w:tcW w:w="3346" w:type="dxa"/>
+            <w:tcBorders>
+              <w:top w:val="single" w:sz="4" w:space="0" w:color="auto"/>
+              <w:left w:val="single" w:sz="4" w:space="0" w:color="auto"/>
+              <w:bottom w:val="single" w:sz="4" w:space="0" w:color="auto"/>
+              <w:right w:val="single" w:sz="4" w:space="0" w:color="auto"/>
+            </w:tcBorders>
+          </w:tcPr>
+          <w:p>
+            <w:pPr>
+              <w:jc w:val="center"/>
+              <w:rPr>
+                <w:rStyle w:val="MSI5InformacoesPreenchimento"/>
+                <w:i w:val="0"/>
+                <w:color w:val="auto"/>
+              </w:rPr>
+            </w:pPr>
+            <w:r>
+              <w:rPr>
+                <w:rStyle w:val="MSI5InformacoesPreenchimento"/>
+                <w:i w:val="0"/>
+                <w:color w:val="auto"/>
+              </w:rPr>
+              <w:t xml:space="preserve">Atualização </w:t>
+            </w:r>
+          </w:p>
+        </w:tc>
+        <w:tc>
+          <w:tcPr>
+            <w:tcW w:w="3174" w:type="dxa"/>
+            <w:tcBorders>
+              <w:top w:val="single" w:sz="4" w:space="0" w:color="auto"/>
+              <w:left w:val="single" w:sz="4" w:space="0" w:color="auto"/>
+              <w:bottom w:val="single" w:sz="4" w:space="0" w:color="auto"/>
+              <w:right w:val="single" w:sz="4" w:space="0" w:color="auto"/>
+            </w:tcBorders>
+          </w:tcPr>
+          <w:p>
+            <w:pPr>
+              <w:jc w:val="center"/>
+              <w:rPr>
+                <w:rStyle w:val="MSI5InformacoesPreenchimento"/>
+                <w:i w:val="0"/>
+                <w:color w:val="auto"/>
+                <w:u w:val="single"/>
               </w:rPr>
             </w:pPr>
             <w:r>
@@ -2053,10 +2196,7 @@
               <w:spacing w:line="360" w:lineRule="auto"/>
             </w:pPr>
             <w:r>
-              <w:t>Permitir cadastro de novo usuário</w:t>
-            </w:r>
-            <w:r>
-              <w:t>.</w:t>
+              <w:t>Permitir cadastro de novo usuário.</w:t>
             </w:r>
           </w:p>
         </w:tc>
@@ -2119,13 +2259,7 @@
               <w:rPr>
                 <w:rFonts w:eastAsia="Arial" w:cs="Arial"/>
               </w:rPr>
-              <w:t>NE00</w:t>
-            </w:r>
-            <w:r>
-              <w:rPr>
-                <w:rFonts w:eastAsia="Arial" w:cs="Arial"/>
-              </w:rPr>
-              <w:t>3</w:t>
+              <w:t>NE003</w:t>
             </w:r>
           </w:p>
           <w:p>
@@ -2159,10 +2293,7 @@
               </w:rPr>
             </w:pPr>
             <w:r>
-              <w:t>Pe</w:t>
-            </w:r>
-            <w:r>
-              <w:t>rmitir exclusão de usuário.</w:t>
+              <w:t>Permitir exclusão de usuário.</w:t>
             </w:r>
           </w:p>
         </w:tc>
@@ -2225,13 +2356,7 @@
               <w:rPr>
                 <w:rFonts w:eastAsia="Arial" w:cs="Arial"/>
               </w:rPr>
-              <w:t>NE00</w:t>
-            </w:r>
-            <w:r>
-              <w:rPr>
-                <w:rFonts w:eastAsia="Arial" w:cs="Arial"/>
-              </w:rPr>
-              <w:t>4</w:t>
+              <w:t>NE004</w:t>
             </w:r>
           </w:p>
           <w:p>
@@ -2292,10 +2417,7 @@
               </w:rPr>
             </w:pPr>
             <w:r>
-              <w:t xml:space="preserve"> Alteração</w:t>
-            </w:r>
-            <w:r>
-              <w:t xml:space="preserve"> de usuário. </w:t>
+              <w:t xml:space="preserve"> Alteração de usuário. </w:t>
             </w:r>
           </w:p>
         </w:tc>
@@ -2327,13 +2449,7 @@
               <w:rPr>
                 <w:rFonts w:eastAsia="Arial" w:cs="Arial"/>
               </w:rPr>
-              <w:t>NE00</w:t>
-            </w:r>
-            <w:r>
-              <w:rPr>
-                <w:rFonts w:eastAsia="Arial" w:cs="Arial"/>
-              </w:rPr>
-              <w:t>5</w:t>
+              <w:t>NE005</w:t>
             </w:r>
           </w:p>
           <w:p>
@@ -2367,13 +2483,7 @@
               </w:rPr>
             </w:pPr>
             <w:r>
-              <w:t>Permitir</w:t>
-            </w:r>
-            <w:r>
-              <w:t xml:space="preserve"> Consulta </w:t>
-            </w:r>
-            <w:r>
-              <w:t>de usuário</w:t>
+              <w:t>Permitir Consulta de usuário</w:t>
             </w:r>
           </w:p>
         </w:tc>
@@ -2405,6 +2515,94 @@
                 <w:color w:val="auto"/>
               </w:rPr>
               <w:t>Consulta de Usuário</w:t>
+            </w:r>
+          </w:p>
+        </w:tc>
+      </w:tr>
+      <w:tr>
+        <w:trPr>
+          <w:cantSplit/>
+          <w:trHeight w:val="435"/>
+        </w:trPr>
+        <w:tc>
+          <w:tcPr>
+            <w:tcW w:w="1529" w:type="dxa"/>
+            <w:tcBorders>
+              <w:top w:val="single" w:sz="4" w:space="0" w:color="000000" w:themeColor="text1"/>
+              <w:left w:val="single" w:sz="4" w:space="0" w:color="000000" w:themeColor="text1"/>
+              <w:bottom w:val="single" w:sz="4" w:space="0" w:color="000000" w:themeColor="text1"/>
+            </w:tcBorders>
+            <w:shd w:val="clear" w:color="auto" w:fill="FFFFFF" w:themeFill="background1"/>
+            <w:vAlign w:val="center"/>
+          </w:tcPr>
+          <w:p>
+            <w:pPr>
+              <w:jc w:val="center"/>
+              <w:rPr>
+                <w:rFonts w:eastAsia="Arial" w:cs="Arial"/>
+              </w:rPr>
+            </w:pPr>
+            <w:r>
+              <w:rPr>
+                <w:rFonts w:eastAsia="Arial" w:cs="Arial"/>
+              </w:rPr>
+              <w:t>NE006</w:t>
+            </w:r>
+          </w:p>
+          <w:p>
+            <w:pPr>
+              <w:jc w:val="center"/>
+              <w:rPr>
+                <w:rFonts w:eastAsia="Arial" w:cs="Arial"/>
+              </w:rPr>
+            </w:pPr>
+          </w:p>
+        </w:tc>
+        <w:tc>
+          <w:tcPr>
+            <w:tcW w:w="4077" w:type="dxa"/>
+            <w:tcBorders>
+              <w:top w:val="single" w:sz="4" w:space="0" w:color="000000" w:themeColor="text1"/>
+              <w:left w:val="single" w:sz="4" w:space="0" w:color="000000" w:themeColor="text1"/>
+              <w:bottom w:val="single" w:sz="4" w:space="0" w:color="000000" w:themeColor="text1"/>
+            </w:tcBorders>
+            <w:shd w:val="clear" w:color="auto" w:fill="FFFFFF" w:themeFill="background1"/>
+            <w:vAlign w:val="center"/>
+          </w:tcPr>
+          <w:p>
+            <w:pPr>
+              <w:pStyle w:val="QualidadeTabelas"/>
+              <w:spacing w:line="360" w:lineRule="auto"/>
+            </w:pPr>
+            <w:r>
+              <w:t>Menu inicial</w:t>
+            </w:r>
+          </w:p>
+        </w:tc>
+        <w:tc>
+          <w:tcPr>
+            <w:tcW w:w="3454" w:type="dxa"/>
+            <w:tcBorders>
+              <w:top w:val="single" w:sz="4" w:space="0" w:color="000000" w:themeColor="text1"/>
+              <w:left w:val="single" w:sz="4" w:space="0" w:color="000000" w:themeColor="text1"/>
+              <w:bottom w:val="single" w:sz="4" w:space="0" w:color="000000" w:themeColor="text1"/>
+              <w:right w:val="single" w:sz="4" w:space="0" w:color="000000" w:themeColor="text1"/>
+            </w:tcBorders>
+            <w:shd w:val="clear" w:color="auto" w:fill="FFFFFF" w:themeFill="background1"/>
+            <w:vAlign w:val="center"/>
+          </w:tcPr>
+          <w:p>
+            <w:pPr>
+              <w:pStyle w:val="QualidadeTexto"/>
+              <w:ind w:left="443"/>
+              <w:jc w:val="left"/>
+              <w:rPr>
+                <w:rFonts w:cs="Arial"/>
+                <w:color w:val="auto"/>
+              </w:rPr>
+            </w:pPr>
+            <w:r>
+              <w:t>Menu inicial</w:t>
             </w:r>
           </w:p>
         </w:tc>
@@ -2501,10 +2699,7 @@
       </w:r>
       <w:proofErr w:type="spellEnd"/>
       <w:r>
-        <w:t xml:space="preserve">: </w:t>
-      </w:r>
-      <w:r>
-        <w:t>Nome</w:t>
+        <w:t>: Nome</w:t>
       </w:r>
     </w:p>
     <w:p>
@@ -2520,10 +2715,7 @@
       </w:r>
       <w:proofErr w:type="spellEnd"/>
       <w:r>
-        <w:t xml:space="preserve">: </w:t>
-      </w:r>
-      <w:r>
-        <w:t>Email</w:t>
+        <w:t>: Email</w:t>
       </w:r>
     </w:p>
     <w:p>
@@ -3214,14 +3406,7 @@
                 <w:rFonts w:eastAsia="Arial" w:cs="Arial"/>
                 <w:color w:val="000000" w:themeColor="text1"/>
               </w:rPr>
-              <w:t>Controlador</w:t>
-            </w:r>
-            <w:r>
-              <w:rPr>
-                <w:rFonts w:eastAsia="Arial" w:cs="Arial"/>
-                <w:color w:val="000000" w:themeColor="text1"/>
-              </w:rPr>
-              <w:t>AutenticarUsuario</w:t>
+              <w:t>ControladorAutenticarUsuario</w:t>
             </w:r>
           </w:p>
           <w:p>
@@ -3333,21 +3518,7 @@
                 <w:rFonts w:eastAsia="Arial" w:cs="Arial"/>
                 <w:color w:val="000000" w:themeColor="text1"/>
               </w:rPr>
-              <w:t>Tela</w:t>
-            </w:r>
-            <w:r>
-              <w:rPr>
-                <w:rFonts w:eastAsia="Arial" w:cs="Arial"/>
-                <w:color w:val="000000" w:themeColor="text1"/>
-              </w:rPr>
-              <w:t>Cadastro</w:t>
-            </w:r>
-            <w:r>
-              <w:rPr>
-                <w:rFonts w:eastAsia="Arial" w:cs="Arial"/>
-                <w:color w:val="000000" w:themeColor="text1"/>
-              </w:rPr>
-              <w:t>Usuario</w:t>
+              <w:t>TelaCadastroUsuario</w:t>
             </w:r>
           </w:p>
           <w:p>
@@ -3466,14 +3637,7 @@
                 <w:rFonts w:eastAsia="Arial" w:cs="Arial"/>
                 <w:color w:val="000000" w:themeColor="text1"/>
               </w:rPr>
-              <w:t>Controlador</w:t>
-            </w:r>
-            <w:r>
-              <w:rPr>
-                <w:rFonts w:eastAsia="Arial" w:cs="Arial"/>
-                <w:color w:val="000000" w:themeColor="text1"/>
-              </w:rPr>
-              <w:t>CadastroUsuario</w:t>
+              <w:t>ControladorCadastroUsuario</w:t>
             </w:r>
           </w:p>
           <w:p>
@@ -3592,14 +3756,7 @@
                 <w:rFonts w:eastAsia="Arial" w:cs="Arial"/>
                 <w:color w:val="000000" w:themeColor="text1"/>
               </w:rPr>
-              <w:t>TelaGerencimento</w:t>
-            </w:r>
-            <w:r>
-              <w:rPr>
-                <w:rFonts w:eastAsia="Arial" w:cs="Arial"/>
-                <w:color w:val="000000" w:themeColor="text1"/>
-              </w:rPr>
-              <w:t>Usuario</w:t>
+              <w:t>TelaGerencimentoUsuario</w:t>
             </w:r>
           </w:p>
           <w:p>
@@ -3640,13 +3797,7 @@
               <w:rPr>
                 <w:rFonts w:eastAsia="Arial" w:cs="Arial"/>
               </w:rPr>
-              <w:t xml:space="preserve">/ </w:t>
-            </w:r>
-            <w:r>
-              <w:rPr>
-                <w:rFonts w:eastAsia="Arial" w:cs="Arial"/>
-              </w:rPr>
-              <w:t>NE005</w:t>
+              <w:t>/ NE005</w:t>
             </w:r>
           </w:p>
           <w:p>
@@ -3738,14 +3889,7 @@
                 <w:rFonts w:eastAsia="Arial" w:cs="Arial"/>
                 <w:color w:val="000000" w:themeColor="text1"/>
               </w:rPr>
-              <w:t>Controlador</w:t>
-            </w:r>
-            <w:r>
-              <w:rPr>
-                <w:rFonts w:eastAsia="Arial" w:cs="Arial"/>
-                <w:color w:val="000000" w:themeColor="text1"/>
-              </w:rPr>
-              <w:t>GerencimentoUsuario</w:t>
+              <w:t>ControladorGerencimentoUsuario</w:t>
             </w:r>
           </w:p>
           <w:p>
@@ -3816,6 +3960,7 @@
               <w:rPr>
                 <w:rFonts w:ascii="Times New Roman" w:eastAsia="Times New Roman" w:hAnsi="Times New Roman" w:cs="Times New Roman"/>
                 <w:sz w:val="24"/>
+                <w:u w:val="single"/>
               </w:rPr>
             </w:pPr>
             <w:r>
@@ -3823,28 +3968,7 @@
                 <w:rFonts w:ascii="Times New Roman" w:eastAsia="Times New Roman" w:hAnsi="Times New Roman" w:cs="Times New Roman"/>
                 <w:sz w:val="24"/>
               </w:rPr>
-              <w:t xml:space="preserve">Controlador que realiza a </w:t>
-            </w:r>
-            <w:r>
-              <w:rPr>
-                <w:rFonts w:ascii="Times New Roman" w:eastAsia="Times New Roman" w:hAnsi="Times New Roman" w:cs="Times New Roman"/>
-                <w:sz w:val="24"/>
-              </w:rPr>
-              <w:t xml:space="preserve">exclusão ou </w:t>
-            </w:r>
-            <w:r>
-              <w:rPr>
-                <w:rFonts w:ascii="Times New Roman" w:eastAsia="Times New Roman" w:hAnsi="Times New Roman" w:cs="Times New Roman"/>
-                <w:sz w:val="24"/>
-              </w:rPr>
-              <w:t xml:space="preserve">direciona para </w:t>
-            </w:r>
-            <w:r>
-              <w:rPr>
-                <w:rFonts w:ascii="Times New Roman" w:eastAsia="Times New Roman" w:hAnsi="Times New Roman" w:cs="Times New Roman"/>
-                <w:sz w:val="24"/>
-              </w:rPr>
-              <w:t>alteração.</w:t>
+              <w:t>Controlador que realiza a exclusão ou direciona para alteração.</w:t>
             </w:r>
           </w:p>
         </w:tc>
@@ -4010,14 +4134,7 @@
                 <w:rFonts w:eastAsia="Arial" w:cs="Arial"/>
                 <w:color w:val="000000" w:themeColor="text1"/>
               </w:rPr>
-              <w:t>Controlador</w:t>
-            </w:r>
-            <w:r>
-              <w:rPr>
-                <w:rFonts w:eastAsia="Arial" w:cs="Arial"/>
-                <w:color w:val="000000" w:themeColor="text1"/>
-              </w:rPr>
-              <w:t>DeAlteracaoUsuario</w:t>
+              <w:t>ControladorDeAlteracaoUsuario</w:t>
             </w:r>
           </w:p>
           <w:p>
@@ -4083,6 +4200,216 @@
                 <w:sz w:val="24"/>
               </w:rPr>
               <w:t>Controlar o processo de alteração.</w:t>
+            </w:r>
+          </w:p>
+        </w:tc>
+      </w:tr>
+      <w:tr>
+        <w:tc>
+          <w:tcPr>
+            <w:tcW w:w="4078" w:type="dxa"/>
+            <w:tcBorders>
+              <w:top w:val="single" w:sz="4" w:space="0" w:color="000000" w:themeColor="text1"/>
+              <w:left w:val="single" w:sz="4" w:space="0" w:color="000000" w:themeColor="text1"/>
+              <w:bottom w:val="single" w:sz="4" w:space="0" w:color="000000" w:themeColor="text1"/>
+              <w:right w:val="single" w:sz="4" w:space="0" w:color="000000" w:themeColor="text1"/>
+            </w:tcBorders>
+            <w:vAlign w:val="center"/>
+          </w:tcPr>
+          <w:p>
+            <w:pPr>
+              <w:spacing w:line="360" w:lineRule="auto"/>
+            </w:pPr>
+            <w:r>
+              <w:rPr>
+                <w:rFonts w:eastAsia="Arial" w:cs="Arial"/>
+                <w:color w:val="000000" w:themeColor="text1"/>
+              </w:rPr>
+              <w:t>ECU00</w:t>
+            </w:r>
+            <w:r>
+              <w:rPr>
+                <w:rFonts w:eastAsia="Arial" w:cs="Arial"/>
+                <w:color w:val="000000" w:themeColor="text1"/>
+              </w:rPr>
+              <w:t>9</w:t>
+            </w:r>
+            <w:r>
+              <w:rPr>
+                <w:rFonts w:eastAsia="Arial" w:cs="Arial"/>
+                <w:color w:val="000000" w:themeColor="text1"/>
+              </w:rPr>
+              <w:t>_</w:t>
+            </w:r>
+            <w:r>
+              <w:rPr>
+                <w:rFonts w:eastAsia="Arial" w:cs="Arial"/>
+                <w:color w:val="000000" w:themeColor="text1"/>
+              </w:rPr>
+              <w:t xml:space="preserve">TelaDeMenuInicial </w:t>
+            </w:r>
+          </w:p>
+          <w:p>
+            <w:pPr>
+              <w:spacing w:line="360" w:lineRule="auto"/>
+              <w:rPr>
+                <w:rFonts w:eastAsia="Arial" w:cs="Arial"/>
+                <w:color w:val="000000" w:themeColor="text1"/>
+              </w:rPr>
+            </w:pPr>
+          </w:p>
+        </w:tc>
+        <w:tc>
+          <w:tcPr>
+            <w:tcW w:w="1480" w:type="dxa"/>
+            <w:tcBorders>
+              <w:top w:val="single" w:sz="4" w:space="0" w:color="000000" w:themeColor="text1"/>
+              <w:left w:val="single" w:sz="4" w:space="0" w:color="000000" w:themeColor="text1"/>
+              <w:bottom w:val="single" w:sz="4" w:space="0" w:color="000000" w:themeColor="text1"/>
+              <w:right w:val="single" w:sz="4" w:space="0" w:color="000000" w:themeColor="text1"/>
+            </w:tcBorders>
+            <w:vAlign w:val="center"/>
+          </w:tcPr>
+          <w:p>
+            <w:pPr>
+              <w:jc w:val="center"/>
+              <w:rPr>
+                <w:rFonts w:eastAsia="Arial" w:cs="Arial"/>
+                <w:color w:val="000000" w:themeColor="text1"/>
+              </w:rPr>
+            </w:pPr>
+            <w:r>
+              <w:rPr>
+                <w:rFonts w:eastAsia="Arial" w:cs="Arial"/>
+                <w:color w:val="000000" w:themeColor="text1"/>
+              </w:rPr>
+              <w:t>NE006</w:t>
+            </w:r>
+          </w:p>
+        </w:tc>
+        <w:tc>
+          <w:tcPr>
+            <w:tcW w:w="3865" w:type="dxa"/>
+            <w:tcBorders>
+              <w:top w:val="single" w:sz="4" w:space="0" w:color="000000" w:themeColor="text1"/>
+              <w:left w:val="single" w:sz="4" w:space="0" w:color="000000" w:themeColor="text1"/>
+              <w:bottom w:val="single" w:sz="4" w:space="0" w:color="000000" w:themeColor="text1"/>
+              <w:right w:val="single" w:sz="4" w:space="0" w:color="000000" w:themeColor="text1"/>
+            </w:tcBorders>
+          </w:tcPr>
+          <w:p>
+            <w:pPr>
+              <w:pStyle w:val="QualidadeTexto"/>
+              <w:jc w:val="left"/>
+              <w:rPr>
+                <w:rFonts w:ascii="Times New Roman" w:eastAsia="Times New Roman" w:hAnsi="Times New Roman" w:cs="Times New Roman"/>
+                <w:sz w:val="24"/>
+              </w:rPr>
+            </w:pPr>
+            <w:r>
+              <w:rPr>
+                <w:rFonts w:ascii="Times New Roman" w:eastAsia="Times New Roman" w:hAnsi="Times New Roman" w:cs="Times New Roman"/>
+                <w:sz w:val="24"/>
+              </w:rPr>
+              <w:t>Tela do Menu inicial</w:t>
+            </w:r>
+          </w:p>
+        </w:tc>
+      </w:tr>
+      <w:tr>
+        <w:tc>
+          <w:tcPr>
+            <w:tcW w:w="4078" w:type="dxa"/>
+            <w:tcBorders>
+              <w:top w:val="single" w:sz="4" w:space="0" w:color="000000" w:themeColor="text1"/>
+              <w:left w:val="single" w:sz="4" w:space="0" w:color="000000" w:themeColor="text1"/>
+              <w:bottom w:val="single" w:sz="4" w:space="0" w:color="000000" w:themeColor="text1"/>
+              <w:right w:val="single" w:sz="4" w:space="0" w:color="000000" w:themeColor="text1"/>
+            </w:tcBorders>
+            <w:vAlign w:val="center"/>
+          </w:tcPr>
+          <w:p>
+            <w:pPr>
+              <w:spacing w:line="360" w:lineRule="auto"/>
+            </w:pPr>
+            <w:r>
+              <w:rPr>
+                <w:rFonts w:eastAsia="Arial" w:cs="Arial"/>
+                <w:color w:val="000000" w:themeColor="text1"/>
+              </w:rPr>
+              <w:t>ECU0</w:t>
+            </w:r>
+            <w:r>
+              <w:rPr>
+                <w:rFonts w:eastAsia="Arial" w:cs="Arial"/>
+                <w:color w:val="000000" w:themeColor="text1"/>
+              </w:rPr>
+              <w:t xml:space="preserve">10_ControladorDoMenuInicial </w:t>
+            </w:r>
+          </w:p>
+          <w:p>
+            <w:pPr>
+              <w:spacing w:line="360" w:lineRule="auto"/>
+              <w:rPr>
+                <w:rFonts w:eastAsia="Arial" w:cs="Arial"/>
+                <w:color w:val="000000" w:themeColor="text1"/>
+              </w:rPr>
+            </w:pPr>
+          </w:p>
+        </w:tc>
+        <w:tc>
+          <w:tcPr>
+            <w:tcW w:w="1480" w:type="dxa"/>
+            <w:tcBorders>
+              <w:top w:val="single" w:sz="4" w:space="0" w:color="000000" w:themeColor="text1"/>
+              <w:left w:val="single" w:sz="4" w:space="0" w:color="000000" w:themeColor="text1"/>
+              <w:bottom w:val="single" w:sz="4" w:space="0" w:color="000000" w:themeColor="text1"/>
+              <w:right w:val="single" w:sz="4" w:space="0" w:color="000000" w:themeColor="text1"/>
+            </w:tcBorders>
+            <w:vAlign w:val="center"/>
+          </w:tcPr>
+          <w:p>
+            <w:pPr>
+              <w:jc w:val="center"/>
+              <w:rPr>
+                <w:rFonts w:eastAsia="Arial" w:cs="Arial"/>
+                <w:color w:val="000000" w:themeColor="text1"/>
+              </w:rPr>
+            </w:pPr>
+            <w:r>
+              <w:rPr>
+                <w:rFonts w:eastAsia="Arial" w:cs="Arial"/>
+                <w:color w:val="000000" w:themeColor="text1"/>
+              </w:rPr>
+              <w:t>NE006</w:t>
+            </w:r>
+          </w:p>
+        </w:tc>
+        <w:tc>
+          <w:tcPr>
+            <w:tcW w:w="3865" w:type="dxa"/>
+            <w:tcBorders>
+              <w:top w:val="single" w:sz="4" w:space="0" w:color="000000" w:themeColor="text1"/>
+              <w:left w:val="single" w:sz="4" w:space="0" w:color="000000" w:themeColor="text1"/>
+              <w:bottom w:val="single" w:sz="4" w:space="0" w:color="000000" w:themeColor="text1"/>
+              <w:right w:val="single" w:sz="4" w:space="0" w:color="000000" w:themeColor="text1"/>
+            </w:tcBorders>
+          </w:tcPr>
+          <w:p>
+            <w:pPr>
+              <w:pStyle w:val="QualidadeTexto"/>
+              <w:jc w:val="left"/>
+              <w:rPr>
+                <w:rFonts w:ascii="Times New Roman" w:eastAsia="Times New Roman" w:hAnsi="Times New Roman" w:cs="Times New Roman"/>
+                <w:sz w:val="24"/>
+              </w:rPr>
+            </w:pPr>
+            <w:r>
+              <w:rPr>
+                <w:rFonts w:ascii="Times New Roman" w:eastAsia="Times New Roman" w:hAnsi="Times New Roman" w:cs="Times New Roman"/>
+                <w:sz w:val="24"/>
+              </w:rPr>
+              <w:t>Controlador do menu inicial</w:t>
             </w:r>
           </w:p>
         </w:tc>
@@ -7656,7 +7983,7 @@
   <w:style w:type="paragraph" w:default="1" w:styleId="Normal">
     <w:name w:val="Normal"/>
     <w:uiPriority w:val="1"/>
-    <w:rsid w:val="00FF20A0"/>
+    <w:rsid w:val="009F15E0"/>
     <w:pPr>
       <w:widowControl w:val="0"/>
       <w:jc w:val="both"/>
@@ -8760,6 +9087,7 @@
     <w:rsid w:val="001B5EFA"/>
     <w:rsid w:val="00210B33"/>
     <w:rsid w:val="002D712C"/>
+    <w:rsid w:val="0033393C"/>
     <w:rsid w:val="00370214"/>
     <w:rsid w:val="00425830"/>
     <w:rsid w:val="00425E32"/>
@@ -8779,6 +9107,7 @@
     <w:rsid w:val="00852CCA"/>
     <w:rsid w:val="00885AD8"/>
     <w:rsid w:val="008B7D04"/>
+    <w:rsid w:val="009E03D6"/>
     <w:rsid w:val="00AA3C60"/>
     <w:rsid w:val="00AC659B"/>
     <w:rsid w:val="00AE4971"/>

</xml_diff>